<commit_message>
Updates for 2019 Jr. Nationals
</commit_message>
<xml_diff>
--- a/assets/Shiai Rules.docx
+++ b/assets/Shiai Rules.docx
@@ -1,6 +1,6 @@
 
 <file path=word/document.xml><?xml version="1.0" encoding="utf-8"?>
-<w:document xmlns:wpc="http://schemas.microsoft.com/office/word/2010/wordprocessingCanvas" xmlns:mo="http://schemas.microsoft.com/office/mac/office/2008/main" xmlns:mc="http://schemas.openxmlformats.org/markup-compatibility/2006" xmlns:mv="urn:schemas-microsoft-com:mac:vml" xmlns:o="urn:schemas-microsoft-com:office:office" xmlns:r="http://schemas.openxmlformats.org/officeDocument/2006/relationships" xmlns:m="http://schemas.openxmlformats.org/officeDocument/2006/math" xmlns:v="urn:schemas-microsoft-com:vml" xmlns:wp14="http://schemas.microsoft.com/office/word/2010/wordprocessingDrawing" xmlns:wp="http://schemas.openxmlformats.org/drawingml/2006/wordprocessingDrawing" xmlns:w10="urn:schemas-microsoft-com:office:word" xmlns:w="http://schemas.openxmlformats.org/wordprocessingml/2006/main" xmlns:w14="http://schemas.microsoft.com/office/word/2010/wordml" xmlns:w15="http://schemas.microsoft.com/office/word/2012/wordml" xmlns:wpg="http://schemas.microsoft.com/office/word/2010/wordprocessingGroup" xmlns:wpi="http://schemas.microsoft.com/office/word/2010/wordprocessingInk" xmlns:wne="http://schemas.microsoft.com/office/word/2006/wordml" xmlns:wps="http://schemas.microsoft.com/office/word/2010/wordprocessingShape" mc:Ignorable="w14 w15 wp14">
+<w:document xmlns:wpc="http://schemas.microsoft.com/office/word/2010/wordprocessingCanvas" xmlns:cx="http://schemas.microsoft.com/office/drawing/2014/chartex" xmlns:cx1="http://schemas.microsoft.com/office/drawing/2015/9/8/chartex" xmlns:cx2="http://schemas.microsoft.com/office/drawing/2015/10/21/chartex" xmlns:cx3="http://schemas.microsoft.com/office/drawing/2016/5/9/chartex" xmlns:cx4="http://schemas.microsoft.com/office/drawing/2016/5/10/chartex" xmlns:cx5="http://schemas.microsoft.com/office/drawing/2016/5/11/chartex" xmlns:cx6="http://schemas.microsoft.com/office/drawing/2016/5/12/chartex" xmlns:cx7="http://schemas.microsoft.com/office/drawing/2016/5/13/chartex" xmlns:cx8="http://schemas.microsoft.com/office/drawing/2016/5/14/chartex" xmlns:mc="http://schemas.openxmlformats.org/markup-compatibility/2006" xmlns:aink="http://schemas.microsoft.com/office/drawing/2016/ink" xmlns:am3d="http://schemas.microsoft.com/office/drawing/2017/model3d" xmlns:o="urn:schemas-microsoft-com:office:office" xmlns:r="http://schemas.openxmlformats.org/officeDocument/2006/relationships" xmlns:m="http://schemas.openxmlformats.org/officeDocument/2006/math" xmlns:v="urn:schemas-microsoft-com:vml" xmlns:wp14="http://schemas.microsoft.com/office/word/2010/wordprocessingDrawing" xmlns:wp="http://schemas.openxmlformats.org/drawingml/2006/wordprocessingDrawing" xmlns:w10="urn:schemas-microsoft-com:office:word" xmlns:w="http://schemas.openxmlformats.org/wordprocessingml/2006/main" xmlns:w14="http://schemas.microsoft.com/office/word/2010/wordml" xmlns:w15="http://schemas.microsoft.com/office/word/2012/wordml" xmlns:w16cid="http://schemas.microsoft.com/office/word/2016/wordml/cid" xmlns:w16se="http://schemas.microsoft.com/office/word/2015/wordml/symex" xmlns:wpg="http://schemas.microsoft.com/office/word/2010/wordprocessingGroup" xmlns:wpi="http://schemas.microsoft.com/office/word/2010/wordprocessingInk" xmlns:wne="http://schemas.microsoft.com/office/word/2006/wordml" xmlns:wps="http://schemas.microsoft.com/office/word/2010/wordprocessingShape" mc:Ignorable="w14 w15 w16se w16cid wp14">
   <w:body>
     <w:p>
       <w:pPr>
@@ -33,16 +33,16 @@
         <w:spacing w:line="312" w:lineRule="auto"/>
         <w:rPr>
           <w:rFonts w:ascii="Roboto" w:hAnsi="Roboto"/>
-          <w:sz w:val="28"/>
-          <w:szCs w:val="28"/>
-          <w:lang w:val="en-GB"/>
-        </w:rPr>
-      </w:pPr>
-      <w:r>
-        <w:rPr>
-          <w:rFonts w:ascii="Roboto" w:hAnsi="Roboto"/>
-          <w:sz w:val="28"/>
-          <w:szCs w:val="28"/>
+          <w:sz w:val="26"/>
+          <w:szCs w:val="26"/>
+          <w:lang w:val="en-GB"/>
+        </w:rPr>
+      </w:pPr>
+      <w:r>
+        <w:rPr>
+          <w:rFonts w:ascii="Roboto" w:hAnsi="Roboto"/>
+          <w:sz w:val="26"/>
+          <w:szCs w:val="26"/>
           <w:lang w:val="en-GB"/>
         </w:rPr>
         <w:t xml:space="preserve">Individual Championships will be OPEN to any youth kenshi with AUSKF </w:t>
@@ -50,19 +50,109 @@
       <w:r>
         <w:rPr>
           <w:rFonts w:ascii="Roboto" w:hAnsi="Roboto"/>
-          <w:sz w:val="28"/>
-          <w:szCs w:val="28"/>
+          <w:sz w:val="26"/>
+          <w:szCs w:val="26"/>
         </w:rPr>
         <w:t>membership</w:t>
       </w:r>
       <w:r>
         <w:rPr>
           <w:rFonts w:ascii="Roboto" w:hAnsi="Roboto"/>
-          <w:sz w:val="28"/>
-          <w:szCs w:val="28"/>
-          <w:lang w:val="en-GB"/>
-        </w:rPr>
-        <w:t xml:space="preserve">.  Each individual is only eligible to participate in a single individuals division - Girls are allowed to compete in one of either the Girls Individual Division or Boys Individual Division </w:t>
+          <w:sz w:val="26"/>
+          <w:szCs w:val="26"/>
+          <w:lang w:val="en-GB"/>
+        </w:rPr>
+        <w:t>.  Each individual is only eligible to participate in a single individuals division</w:t>
+      </w:r>
+      <w:r>
+        <w:rPr>
+          <w:rFonts w:ascii="Roboto" w:hAnsi="Roboto"/>
+          <w:sz w:val="26"/>
+          <w:szCs w:val="26"/>
+          <w:lang w:val="en-GB"/>
+        </w:rPr>
+        <w:t xml:space="preserve">. </w:t>
+      </w:r>
+      <w:r>
+        <w:rPr>
+          <w:rFonts w:ascii="Roboto" w:hAnsi="Roboto"/>
+          <w:sz w:val="26"/>
+          <w:szCs w:val="26"/>
+          <w:lang w:val="en-GB"/>
+        </w:rPr>
+        <w:t>Girls are allowed to compete in one of either the Girls Individual Division or Boys Individual Division</w:t>
+      </w:r>
+      <w:r>
+        <w:rPr>
+          <w:rFonts w:ascii="Roboto" w:hAnsi="Roboto"/>
+          <w:sz w:val="26"/>
+          <w:szCs w:val="26"/>
+          <w:lang w:val="en-GB"/>
+        </w:rPr>
+        <w:t>.</w:t>
+      </w:r>
+    </w:p>
+    <w:p>
+      <w:pPr>
+        <w:pStyle w:val="NoSpacing"/>
+        <w:numPr>
+          <w:ilvl w:val="0"/>
+          <w:numId w:val="1"/>
+        </w:numPr>
+        <w:suppressAutoHyphens w:val="0"/>
+        <w:spacing w:line="312" w:lineRule="auto"/>
+        <w:rPr>
+          <w:rFonts w:ascii="Roboto" w:hAnsi="Roboto"/>
+          <w:sz w:val="26"/>
+          <w:szCs w:val="26"/>
+          <w:lang w:val="en-GB"/>
+        </w:rPr>
+      </w:pPr>
+      <w:r>
+        <w:rPr>
+          <w:rFonts w:ascii="Roboto" w:hAnsi="Roboto"/>
+          <w:sz w:val="26"/>
+          <w:szCs w:val="26"/>
+          <w:lang w:val="en-GB"/>
+        </w:rPr>
+        <w:t>Time limit in Preliminary Matches for all divisions is 2 minutes with hantei.</w:t>
+      </w:r>
+    </w:p>
+    <w:p>
+      <w:pPr>
+        <w:pStyle w:val="NoSpacing"/>
+        <w:numPr>
+          <w:ilvl w:val="0"/>
+          <w:numId w:val="1"/>
+        </w:numPr>
+        <w:suppressAutoHyphens w:val="0"/>
+        <w:spacing w:line="312" w:lineRule="auto"/>
+        <w:rPr>
+          <w:rFonts w:ascii="Roboto" w:hAnsi="Roboto"/>
+          <w:sz w:val="26"/>
+          <w:szCs w:val="26"/>
+          <w:lang w:val="en-GB"/>
+        </w:rPr>
+      </w:pPr>
+      <w:r>
+        <w:rPr>
+          <w:rFonts w:ascii="Roboto" w:hAnsi="Roboto"/>
+          <w:sz w:val="26"/>
+          <w:szCs w:val="26"/>
+          <w:lang w:val="en-GB"/>
+        </w:rPr>
+        <w:t>In the tournament, time limits are as follo</w:t>
+      </w:r>
+      <w:bookmarkStart w:id="0" w:name="_GoBack"/>
+      <w:bookmarkEnd w:id="0"/>
+      <w:r>
+        <w:rPr>
+          <w:rFonts w:ascii="Roboto" w:hAnsi="Roboto"/>
+          <w:sz w:val="26"/>
+          <w:szCs w:val="26"/>
+          <w:lang w:val="en-GB"/>
+        </w:rPr>
+        <w:t>ws:</w:t>
       </w:r>
     </w:p>
     <w:p>
@@ -76,17 +166,490 @@
         <w:spacing w:line="312" w:lineRule="auto"/>
         <w:rPr>
           <w:rFonts w:ascii="Roboto" w:hAnsi="Roboto"/>
-          <w:sz w:val="28"/>
-          <w:szCs w:val="28"/>
-        </w:rPr>
-      </w:pPr>
-      <w:r>
-        <w:rPr>
-          <w:rFonts w:ascii="Roboto" w:hAnsi="Roboto"/>
-          <w:sz w:val="28"/>
-          <w:szCs w:val="28"/>
-        </w:rPr>
-        <w:t xml:space="preserve">Time limit: 3 minutes with unlimited encho thereafter. </w:t>
+          <w:sz w:val="26"/>
+          <w:szCs w:val="26"/>
+          <w:lang w:val="en-GB"/>
+        </w:rPr>
+      </w:pPr>
+      <w:r>
+        <w:rPr>
+          <w:rFonts w:ascii="Roboto" w:hAnsi="Roboto"/>
+          <w:sz w:val="26"/>
+          <w:szCs w:val="26"/>
+          <w:lang w:val="en-GB"/>
+        </w:rPr>
+        <w:t>9 years old and under – 2 minute</w:t>
+      </w:r>
+      <w:r>
+        <w:rPr>
+          <w:rFonts w:ascii="Roboto" w:hAnsi="Roboto"/>
+          <w:sz w:val="26"/>
+          <w:szCs w:val="26"/>
+          <w:lang w:val="en-GB"/>
+        </w:rPr>
+        <w:t>s</w:t>
+      </w:r>
+      <w:r>
+        <w:rPr>
+          <w:rFonts w:ascii="Roboto" w:hAnsi="Roboto"/>
+          <w:sz w:val="26"/>
+          <w:szCs w:val="26"/>
+          <w:lang w:val="en-GB"/>
+        </w:rPr>
+        <w:t xml:space="preserve"> with hantei</w:t>
+      </w:r>
+    </w:p>
+    <w:p>
+      <w:pPr>
+        <w:pStyle w:val="NoSpacing"/>
+        <w:numPr>
+          <w:ilvl w:val="1"/>
+          <w:numId w:val="1"/>
+        </w:numPr>
+        <w:suppressAutoHyphens w:val="0"/>
+        <w:spacing w:line="312" w:lineRule="auto"/>
+        <w:rPr>
+          <w:rFonts w:ascii="Roboto" w:hAnsi="Roboto"/>
+          <w:sz w:val="26"/>
+          <w:szCs w:val="26"/>
+          <w:lang w:val="en-GB"/>
+        </w:rPr>
+      </w:pPr>
+      <w:r>
+        <w:rPr>
+          <w:rFonts w:ascii="Roboto" w:hAnsi="Roboto"/>
+          <w:sz w:val="26"/>
+          <w:szCs w:val="26"/>
+          <w:lang w:val="en-GB"/>
+        </w:rPr>
+        <w:t>10-11</w:t>
+      </w:r>
+      <w:r>
+        <w:rPr>
+          <w:rFonts w:ascii="Roboto" w:hAnsi="Roboto"/>
+          <w:sz w:val="26"/>
+          <w:szCs w:val="26"/>
+          <w:lang w:val="en-GB"/>
+        </w:rPr>
+        <w:t xml:space="preserve"> years old– 2 minute</w:t>
+      </w:r>
+      <w:r>
+        <w:rPr>
+          <w:rFonts w:ascii="Roboto" w:hAnsi="Roboto"/>
+          <w:sz w:val="26"/>
+          <w:szCs w:val="26"/>
+          <w:lang w:val="en-GB"/>
+        </w:rPr>
+        <w:t>s</w:t>
+      </w:r>
+      <w:r>
+        <w:rPr>
+          <w:rFonts w:ascii="Roboto" w:hAnsi="Roboto"/>
+          <w:sz w:val="26"/>
+          <w:szCs w:val="26"/>
+          <w:lang w:val="en-GB"/>
+        </w:rPr>
+        <w:t xml:space="preserve"> with hantei</w:t>
+      </w:r>
+    </w:p>
+    <w:p>
+      <w:pPr>
+        <w:pStyle w:val="NoSpacing"/>
+        <w:numPr>
+          <w:ilvl w:val="1"/>
+          <w:numId w:val="1"/>
+        </w:numPr>
+        <w:suppressAutoHyphens w:val="0"/>
+        <w:spacing w:line="312" w:lineRule="auto"/>
+        <w:rPr>
+          <w:rFonts w:ascii="Roboto" w:hAnsi="Roboto"/>
+          <w:sz w:val="26"/>
+          <w:szCs w:val="26"/>
+          <w:lang w:val="en-GB"/>
+        </w:rPr>
+      </w:pPr>
+      <w:r>
+        <w:rPr>
+          <w:rFonts w:ascii="Roboto" w:hAnsi="Roboto"/>
+          <w:sz w:val="26"/>
+          <w:szCs w:val="26"/>
+          <w:lang w:val="en-GB"/>
+        </w:rPr>
+        <w:t xml:space="preserve">13 years old and under Girls </w:t>
+      </w:r>
+      <w:r>
+        <w:rPr>
+          <w:rFonts w:ascii="Roboto" w:hAnsi="Roboto"/>
+          <w:sz w:val="26"/>
+          <w:szCs w:val="26"/>
+          <w:lang w:val="en-GB"/>
+        </w:rPr>
+        <w:t>– 2 minute</w:t>
+      </w:r>
+      <w:r>
+        <w:rPr>
+          <w:rFonts w:ascii="Roboto" w:hAnsi="Roboto"/>
+          <w:sz w:val="26"/>
+          <w:szCs w:val="26"/>
+          <w:lang w:val="en-GB"/>
+        </w:rPr>
+        <w:t>s</w:t>
+      </w:r>
+      <w:r>
+        <w:rPr>
+          <w:rFonts w:ascii="Roboto" w:hAnsi="Roboto"/>
+          <w:sz w:val="26"/>
+          <w:szCs w:val="26"/>
+          <w:lang w:val="en-GB"/>
+        </w:rPr>
+        <w:t xml:space="preserve"> with hantei</w:t>
+      </w:r>
+    </w:p>
+    <w:p>
+      <w:pPr>
+        <w:pStyle w:val="NoSpacing"/>
+        <w:numPr>
+          <w:ilvl w:val="1"/>
+          <w:numId w:val="1"/>
+        </w:numPr>
+        <w:suppressAutoHyphens w:val="0"/>
+        <w:spacing w:line="312" w:lineRule="auto"/>
+        <w:rPr>
+          <w:rFonts w:ascii="Roboto" w:hAnsi="Roboto"/>
+          <w:sz w:val="26"/>
+          <w:szCs w:val="26"/>
+          <w:lang w:val="en-GB"/>
+        </w:rPr>
+      </w:pPr>
+      <w:r>
+        <w:rPr>
+          <w:rFonts w:ascii="Roboto" w:hAnsi="Roboto"/>
+          <w:sz w:val="26"/>
+          <w:szCs w:val="26"/>
+          <w:lang w:val="en-GB"/>
+        </w:rPr>
+        <w:t>12-13</w:t>
+      </w:r>
+      <w:r>
+        <w:rPr>
+          <w:rFonts w:ascii="Roboto" w:hAnsi="Roboto"/>
+          <w:sz w:val="26"/>
+          <w:szCs w:val="26"/>
+          <w:lang w:val="en-GB"/>
+        </w:rPr>
+        <w:t xml:space="preserve"> years old– </w:t>
+      </w:r>
+      <w:r>
+        <w:rPr>
+          <w:rFonts w:ascii="Roboto" w:hAnsi="Roboto"/>
+          <w:sz w:val="26"/>
+          <w:szCs w:val="26"/>
+          <w:lang w:val="en-GB"/>
+        </w:rPr>
+        <w:t>3</w:t>
+      </w:r>
+      <w:r>
+        <w:rPr>
+          <w:rFonts w:ascii="Roboto" w:hAnsi="Roboto"/>
+          <w:sz w:val="26"/>
+          <w:szCs w:val="26"/>
+          <w:lang w:val="en-GB"/>
+        </w:rPr>
+        <w:t xml:space="preserve"> minute</w:t>
+      </w:r>
+      <w:r>
+        <w:rPr>
+          <w:rFonts w:ascii="Roboto" w:hAnsi="Roboto"/>
+          <w:sz w:val="26"/>
+          <w:szCs w:val="26"/>
+          <w:lang w:val="en-GB"/>
+        </w:rPr>
+        <w:t>s</w:t>
+      </w:r>
+      <w:r>
+        <w:rPr>
+          <w:rFonts w:ascii="Roboto" w:hAnsi="Roboto"/>
+          <w:sz w:val="26"/>
+          <w:szCs w:val="26"/>
+          <w:lang w:val="en-GB"/>
+        </w:rPr>
+        <w:t xml:space="preserve"> with hantei</w:t>
+      </w:r>
+    </w:p>
+    <w:p>
+      <w:pPr>
+        <w:pStyle w:val="NoSpacing"/>
+        <w:numPr>
+          <w:ilvl w:val="1"/>
+          <w:numId w:val="1"/>
+        </w:numPr>
+        <w:suppressAutoHyphens w:val="0"/>
+        <w:spacing w:line="312" w:lineRule="auto"/>
+        <w:rPr>
+          <w:rFonts w:ascii="Roboto" w:hAnsi="Roboto"/>
+          <w:sz w:val="26"/>
+          <w:szCs w:val="26"/>
+          <w:lang w:val="en-GB"/>
+        </w:rPr>
+      </w:pPr>
+      <w:r>
+        <w:rPr>
+          <w:rFonts w:ascii="Roboto" w:hAnsi="Roboto"/>
+          <w:sz w:val="26"/>
+          <w:szCs w:val="26"/>
+          <w:lang w:val="en-GB"/>
+        </w:rPr>
+        <w:t>14</w:t>
+      </w:r>
+      <w:r>
+        <w:rPr>
+          <w:rFonts w:ascii="Roboto" w:hAnsi="Roboto"/>
+          <w:sz w:val="26"/>
+          <w:szCs w:val="26"/>
+          <w:lang w:val="en-GB"/>
+        </w:rPr>
+        <w:t>-1</w:t>
+      </w:r>
+      <w:r>
+        <w:rPr>
+          <w:rFonts w:ascii="Roboto" w:hAnsi="Roboto"/>
+          <w:sz w:val="26"/>
+          <w:szCs w:val="26"/>
+          <w:lang w:val="en-GB"/>
+        </w:rPr>
+        <w:t>5</w:t>
+      </w:r>
+      <w:r>
+        <w:rPr>
+          <w:rFonts w:ascii="Roboto" w:hAnsi="Roboto"/>
+          <w:sz w:val="26"/>
+          <w:szCs w:val="26"/>
+          <w:lang w:val="en-GB"/>
+        </w:rPr>
+        <w:t xml:space="preserve"> years old– </w:t>
+      </w:r>
+      <w:r>
+        <w:rPr>
+          <w:rFonts w:ascii="Roboto" w:hAnsi="Roboto"/>
+          <w:sz w:val="26"/>
+          <w:szCs w:val="26"/>
+          <w:lang w:val="en-GB"/>
+        </w:rPr>
+        <w:t>3</w:t>
+      </w:r>
+      <w:r>
+        <w:rPr>
+          <w:rFonts w:ascii="Roboto" w:hAnsi="Roboto"/>
+          <w:sz w:val="26"/>
+          <w:szCs w:val="26"/>
+          <w:lang w:val="en-GB"/>
+        </w:rPr>
+        <w:t xml:space="preserve"> minute</w:t>
+      </w:r>
+      <w:r>
+        <w:rPr>
+          <w:rFonts w:ascii="Roboto" w:hAnsi="Roboto"/>
+          <w:sz w:val="26"/>
+          <w:szCs w:val="26"/>
+          <w:lang w:val="en-GB"/>
+        </w:rPr>
+        <w:t>s</w:t>
+      </w:r>
+      <w:r>
+        <w:rPr>
+          <w:rFonts w:ascii="Roboto" w:hAnsi="Roboto"/>
+          <w:sz w:val="26"/>
+          <w:szCs w:val="26"/>
+          <w:lang w:val="en-GB"/>
+        </w:rPr>
+        <w:t xml:space="preserve"> with hantei</w:t>
+      </w:r>
+    </w:p>
+    <w:p>
+      <w:pPr>
+        <w:pStyle w:val="NoSpacing"/>
+        <w:numPr>
+          <w:ilvl w:val="1"/>
+          <w:numId w:val="1"/>
+        </w:numPr>
+        <w:suppressAutoHyphens w:val="0"/>
+        <w:spacing w:line="312" w:lineRule="auto"/>
+        <w:rPr>
+          <w:rFonts w:ascii="Roboto" w:hAnsi="Roboto"/>
+          <w:sz w:val="26"/>
+          <w:szCs w:val="26"/>
+          <w:lang w:val="en-GB"/>
+        </w:rPr>
+      </w:pPr>
+      <w:r>
+        <w:rPr>
+          <w:rFonts w:ascii="Roboto" w:hAnsi="Roboto"/>
+          <w:sz w:val="26"/>
+          <w:szCs w:val="26"/>
+          <w:lang w:val="en-GB"/>
+        </w:rPr>
+        <w:t>1</w:t>
+      </w:r>
+      <w:r>
+        <w:rPr>
+          <w:rFonts w:ascii="Roboto" w:hAnsi="Roboto"/>
+          <w:sz w:val="26"/>
+          <w:szCs w:val="26"/>
+          <w:lang w:val="en-GB"/>
+        </w:rPr>
+        <w:t>6</w:t>
+      </w:r>
+      <w:r>
+        <w:rPr>
+          <w:rFonts w:ascii="Roboto" w:hAnsi="Roboto"/>
+          <w:sz w:val="26"/>
+          <w:szCs w:val="26"/>
+          <w:lang w:val="en-GB"/>
+        </w:rPr>
+        <w:t>-1</w:t>
+      </w:r>
+      <w:r>
+        <w:rPr>
+          <w:rFonts w:ascii="Roboto" w:hAnsi="Roboto"/>
+          <w:sz w:val="26"/>
+          <w:szCs w:val="26"/>
+          <w:lang w:val="en-GB"/>
+        </w:rPr>
+        <w:t>8</w:t>
+      </w:r>
+      <w:r>
+        <w:rPr>
+          <w:rFonts w:ascii="Roboto" w:hAnsi="Roboto"/>
+          <w:sz w:val="26"/>
+          <w:szCs w:val="26"/>
+          <w:lang w:val="en-GB"/>
+        </w:rPr>
+        <w:t xml:space="preserve"> years old– 3 minute</w:t>
+      </w:r>
+      <w:r>
+        <w:rPr>
+          <w:rFonts w:ascii="Roboto" w:hAnsi="Roboto"/>
+          <w:sz w:val="26"/>
+          <w:szCs w:val="26"/>
+          <w:lang w:val="en-GB"/>
+        </w:rPr>
+        <w:t>s</w:t>
+      </w:r>
+      <w:r>
+        <w:rPr>
+          <w:rFonts w:ascii="Roboto" w:hAnsi="Roboto"/>
+          <w:sz w:val="26"/>
+          <w:szCs w:val="26"/>
+          <w:lang w:val="en-GB"/>
+        </w:rPr>
+        <w:t xml:space="preserve"> with hantei</w:t>
+      </w:r>
+    </w:p>
+    <w:p>
+      <w:pPr>
+        <w:pStyle w:val="NoSpacing"/>
+        <w:numPr>
+          <w:ilvl w:val="1"/>
+          <w:numId w:val="1"/>
+        </w:numPr>
+        <w:suppressAutoHyphens w:val="0"/>
+        <w:spacing w:line="312" w:lineRule="auto"/>
+        <w:rPr>
+          <w:rFonts w:ascii="Roboto" w:hAnsi="Roboto"/>
+          <w:sz w:val="26"/>
+          <w:szCs w:val="26"/>
+          <w:lang w:val="en-GB"/>
+        </w:rPr>
+      </w:pPr>
+      <w:r>
+        <w:rPr>
+          <w:rFonts w:ascii="Roboto" w:hAnsi="Roboto"/>
+          <w:sz w:val="26"/>
+          <w:szCs w:val="26"/>
+          <w:lang w:val="en-GB"/>
+        </w:rPr>
+        <w:t>14-</w:t>
+      </w:r>
+      <w:r>
+        <w:rPr>
+          <w:rFonts w:ascii="Roboto" w:hAnsi="Roboto"/>
+          <w:sz w:val="26"/>
+          <w:szCs w:val="26"/>
+          <w:lang w:val="en-GB"/>
+        </w:rPr>
+        <w:t xml:space="preserve">18 </w:t>
+      </w:r>
+      <w:r>
+        <w:rPr>
+          <w:rFonts w:ascii="Roboto" w:hAnsi="Roboto"/>
+          <w:sz w:val="26"/>
+          <w:szCs w:val="26"/>
+          <w:lang w:val="en-GB"/>
+        </w:rPr>
+        <w:t>years old</w:t>
+      </w:r>
+      <w:r>
+        <w:rPr>
+          <w:rFonts w:ascii="Roboto" w:hAnsi="Roboto"/>
+          <w:sz w:val="26"/>
+          <w:szCs w:val="26"/>
+          <w:lang w:val="en-GB"/>
+        </w:rPr>
+        <w:t xml:space="preserve"> Girls</w:t>
+      </w:r>
+      <w:r>
+        <w:rPr>
+          <w:rFonts w:ascii="Roboto" w:hAnsi="Roboto"/>
+          <w:sz w:val="26"/>
+          <w:szCs w:val="26"/>
+          <w:lang w:val="en-GB"/>
+        </w:rPr>
+        <w:t>– 3 minute</w:t>
+      </w:r>
+      <w:r>
+        <w:rPr>
+          <w:rFonts w:ascii="Roboto" w:hAnsi="Roboto"/>
+          <w:sz w:val="26"/>
+          <w:szCs w:val="26"/>
+          <w:lang w:val="en-GB"/>
+        </w:rPr>
+        <w:t>s</w:t>
+      </w:r>
+      <w:r>
+        <w:rPr>
+          <w:rFonts w:ascii="Roboto" w:hAnsi="Roboto"/>
+          <w:sz w:val="26"/>
+          <w:szCs w:val="26"/>
+          <w:lang w:val="en-GB"/>
+        </w:rPr>
+        <w:t xml:space="preserve"> with hantei</w:t>
+      </w:r>
+    </w:p>
+    <w:p>
+      <w:pPr>
+        <w:pStyle w:val="NoSpacing"/>
+        <w:numPr>
+          <w:ilvl w:val="1"/>
+          <w:numId w:val="1"/>
+        </w:numPr>
+        <w:suppressAutoHyphens w:val="0"/>
+        <w:spacing w:line="312" w:lineRule="auto"/>
+        <w:rPr>
+          <w:rFonts w:ascii="Roboto" w:hAnsi="Roboto"/>
+          <w:sz w:val="26"/>
+          <w:szCs w:val="26"/>
+          <w:lang w:val="en-GB"/>
+        </w:rPr>
+      </w:pPr>
+      <w:r>
+        <w:rPr>
+          <w:rFonts w:ascii="Roboto" w:hAnsi="Roboto"/>
+          <w:b/>
+          <w:sz w:val="26"/>
+          <w:szCs w:val="26"/>
+          <w:lang w:val="en-GB"/>
+        </w:rPr>
+        <w:t>For all divisions, from the quarter finals onwards there will be unlimited encho.</w:t>
       </w:r>
     </w:p>
     <w:p>
@@ -100,15 +663,15 @@
         <w:spacing w:line="312" w:lineRule="auto"/>
         <w:rPr>
           <w:rFonts w:ascii="Roboto" w:hAnsi="Roboto"/>
-          <w:sz w:val="28"/>
-          <w:szCs w:val="28"/>
-        </w:rPr>
-      </w:pPr>
-      <w:r>
-        <w:rPr>
-          <w:rFonts w:ascii="Roboto" w:hAnsi="Roboto"/>
-          <w:sz w:val="28"/>
-          <w:szCs w:val="28"/>
+          <w:sz w:val="26"/>
+          <w:szCs w:val="26"/>
+        </w:rPr>
+      </w:pPr>
+      <w:r>
+        <w:rPr>
+          <w:rFonts w:ascii="Roboto" w:hAnsi="Roboto"/>
+          <w:sz w:val="26"/>
+          <w:szCs w:val="26"/>
           <w:lang w:val="en-GB"/>
         </w:rPr>
         <w:t xml:space="preserve">Team </w:t>
@@ -116,16 +679,16 @@
       <w:r>
         <w:rPr>
           <w:rFonts w:ascii="Roboto" w:hAnsi="Roboto"/>
-          <w:sz w:val="28"/>
-          <w:szCs w:val="28"/>
+          <w:sz w:val="26"/>
+          <w:szCs w:val="26"/>
         </w:rPr>
         <w:t>Championships</w:t>
       </w:r>
       <w:r>
         <w:rPr>
           <w:rFonts w:ascii="Roboto" w:hAnsi="Roboto"/>
-          <w:sz w:val="28"/>
-          <w:szCs w:val="28"/>
+          <w:sz w:val="26"/>
+          <w:szCs w:val="26"/>
           <w:lang w:val="en-GB"/>
         </w:rPr>
         <w:t xml:space="preserve"> for both Boys and Girls divisions will consist of up to 2 teams per federation (to be decided by federation at the Championships).  Each participant can only play in ONE team. </w:t>
@@ -142,16 +705,16 @@
         <w:spacing w:line="312" w:lineRule="auto"/>
         <w:rPr>
           <w:rFonts w:ascii="Roboto" w:hAnsi="Roboto"/>
-          <w:sz w:val="28"/>
-          <w:szCs w:val="28"/>
-          <w:lang w:val="en-GB"/>
-        </w:rPr>
-      </w:pPr>
-      <w:r>
-        <w:rPr>
-          <w:rFonts w:ascii="Roboto" w:hAnsi="Roboto"/>
-          <w:sz w:val="28"/>
-          <w:szCs w:val="28"/>
+          <w:sz w:val="26"/>
+          <w:szCs w:val="26"/>
+          <w:lang w:val="en-GB"/>
+        </w:rPr>
+      </w:pPr>
+      <w:r>
+        <w:rPr>
+          <w:rFonts w:ascii="Roboto" w:hAnsi="Roboto"/>
+          <w:sz w:val="26"/>
+          <w:szCs w:val="26"/>
           <w:lang w:val="en-GB"/>
         </w:rPr>
         <w:t xml:space="preserve">Team matches in the Boys Team Division will consist of 5 members </w:t>
@@ -159,19 +722,58 @@
       <w:r>
         <w:rPr>
           <w:rFonts w:ascii="Roboto" w:hAnsi="Roboto"/>
-          <w:sz w:val="28"/>
-          <w:szCs w:val="28"/>
+          <w:sz w:val="26"/>
+          <w:szCs w:val="26"/>
         </w:rPr>
         <w:t>selected</w:t>
       </w:r>
       <w:r>
         <w:rPr>
           <w:rFonts w:ascii="Roboto" w:hAnsi="Roboto"/>
-          <w:sz w:val="28"/>
-          <w:szCs w:val="28"/>
+          <w:sz w:val="26"/>
+          <w:szCs w:val="26"/>
           <w:lang w:val="en-GB"/>
         </w:rPr>
         <w:t xml:space="preserve"> from each age group as outlined above (see chart)</w:t>
+      </w:r>
+      <w:r>
+        <w:rPr>
+          <w:rFonts w:ascii="Roboto" w:hAnsi="Roboto"/>
+          <w:sz w:val="26"/>
+          <w:szCs w:val="26"/>
+          <w:lang w:val="en-GB"/>
+        </w:rPr>
+        <w:t xml:space="preserve">. </w:t>
+      </w:r>
+      <w:r>
+        <w:rPr>
+          <w:rFonts w:ascii="Roboto" w:hAnsi="Roboto"/>
+          <w:b/>
+          <w:sz w:val="26"/>
+          <w:szCs w:val="26"/>
+          <w:lang w:val="en-GB"/>
+        </w:rPr>
+        <w:t xml:space="preserve">Time limit is </w:t>
+      </w:r>
+      <w:r>
+        <w:rPr>
+          <w:rFonts w:ascii="Roboto" w:hAnsi="Roboto"/>
+          <w:b/>
+          <w:sz w:val="26"/>
+          <w:szCs w:val="26"/>
+          <w:lang w:val="en-GB"/>
+        </w:rPr>
+        <w:t>3</w:t>
+      </w:r>
+      <w:r>
+        <w:rPr>
+          <w:rFonts w:ascii="Roboto" w:hAnsi="Roboto"/>
+          <w:b/>
+          <w:sz w:val="26"/>
+          <w:szCs w:val="26"/>
+          <w:lang w:val="en-GB"/>
+        </w:rPr>
+        <w:t xml:space="preserve"> minutes with no encho.</w:t>
       </w:r>
     </w:p>
     <w:p>
@@ -185,19 +787,68 @@
         <w:spacing w:line="312" w:lineRule="auto"/>
         <w:rPr>
           <w:rFonts w:ascii="Roboto" w:hAnsi="Roboto"/>
-          <w:sz w:val="28"/>
-          <w:szCs w:val="28"/>
-          <w:lang w:val="en-GB"/>
-        </w:rPr>
-      </w:pPr>
-      <w:r>
-        <w:rPr>
-          <w:rFonts w:ascii="Roboto" w:hAnsi="Roboto"/>
-          <w:sz w:val="28"/>
-          <w:szCs w:val="28"/>
+          <w:sz w:val="26"/>
+          <w:szCs w:val="26"/>
+          <w:lang w:val="en-GB"/>
+        </w:rPr>
+      </w:pPr>
+      <w:r>
+        <w:rPr>
+          <w:rFonts w:ascii="Roboto" w:hAnsi="Roboto"/>
+          <w:sz w:val="26"/>
+          <w:szCs w:val="26"/>
           <w:lang w:val="en-GB"/>
         </w:rPr>
         <w:t>Team matches in the Girls Team Division will consist of 3 members with no age or rank restrictions (open to all girls)</w:t>
+      </w:r>
+      <w:r>
+        <w:rPr>
+          <w:rFonts w:ascii="Roboto" w:hAnsi="Roboto"/>
+          <w:sz w:val="26"/>
+          <w:szCs w:val="26"/>
+          <w:lang w:val="en-GB"/>
+        </w:rPr>
+        <w:t>.</w:t>
+      </w:r>
+      <w:r>
+        <w:rPr>
+          <w:rFonts w:ascii="Roboto" w:hAnsi="Roboto"/>
+          <w:b/>
+          <w:sz w:val="26"/>
+          <w:szCs w:val="26"/>
+          <w:lang w:val="en-GB"/>
+        </w:rPr>
+        <w:t xml:space="preserve"> </w:t>
+      </w:r>
+      <w:r>
+        <w:rPr>
+          <w:rFonts w:ascii="Roboto" w:hAnsi="Roboto"/>
+          <w:b/>
+          <w:sz w:val="26"/>
+          <w:szCs w:val="26"/>
+          <w:lang w:val="en-GB"/>
+        </w:rPr>
+        <w:t xml:space="preserve">Time limit is </w:t>
+      </w:r>
+      <w:r>
+        <w:rPr>
+          <w:rFonts w:ascii="Roboto" w:hAnsi="Roboto"/>
+          <w:b/>
+          <w:sz w:val="26"/>
+          <w:szCs w:val="26"/>
+          <w:lang w:val="en-GB"/>
+        </w:rPr>
+        <w:t>2</w:t>
+      </w:r>
+      <w:r>
+        <w:rPr>
+          <w:rFonts w:ascii="Roboto" w:hAnsi="Roboto"/>
+          <w:b/>
+          <w:sz w:val="26"/>
+          <w:szCs w:val="26"/>
+          <w:lang w:val="en-GB"/>
+        </w:rPr>
+        <w:t xml:space="preserve"> minutes with no encho.</w:t>
       </w:r>
     </w:p>
     <w:p>
@@ -211,19 +862,38 @@
         <w:spacing w:line="312" w:lineRule="auto"/>
         <w:rPr>
           <w:rFonts w:ascii="Roboto" w:hAnsi="Roboto"/>
-          <w:sz w:val="28"/>
-          <w:szCs w:val="28"/>
-          <w:lang w:val="en-GB"/>
-        </w:rPr>
-      </w:pPr>
-      <w:r>
-        <w:rPr>
-          <w:rFonts w:ascii="Roboto" w:hAnsi="Roboto"/>
-          <w:sz w:val="28"/>
-          <w:szCs w:val="28"/>
+          <w:sz w:val="26"/>
+          <w:szCs w:val="26"/>
+          <w:lang w:val="en-GB"/>
+        </w:rPr>
+      </w:pPr>
+      <w:r>
+        <w:rPr>
+          <w:rFonts w:ascii="Roboto" w:hAnsi="Roboto"/>
+          <w:sz w:val="26"/>
+          <w:szCs w:val="26"/>
           <w:lang w:val="en-GB"/>
         </w:rPr>
         <w:t>Team matches in the Youth Team Division will consist of 3 members with age limit of 11 years and under (Boys or Girls)</w:t>
+      </w:r>
+      <w:r>
+        <w:rPr>
+          <w:rFonts w:ascii="Roboto" w:hAnsi="Roboto"/>
+          <w:sz w:val="26"/>
+          <w:szCs w:val="26"/>
+          <w:lang w:val="en-GB"/>
+        </w:rPr>
+        <w:t xml:space="preserve">. </w:t>
+      </w:r>
+      <w:r>
+        <w:rPr>
+          <w:rFonts w:ascii="Roboto" w:hAnsi="Roboto"/>
+          <w:b/>
+          <w:sz w:val="26"/>
+          <w:szCs w:val="26"/>
+          <w:lang w:val="en-GB"/>
+        </w:rPr>
+        <w:t>Time limit is 2 minutes with no encho.</w:t>
       </w:r>
     </w:p>
     <w:p>
@@ -237,42 +907,16 @@
         <w:spacing w:line="312" w:lineRule="auto"/>
         <w:rPr>
           <w:rFonts w:ascii="Roboto" w:hAnsi="Roboto"/>
-          <w:sz w:val="28"/>
-          <w:szCs w:val="28"/>
-          <w:lang w:val="en-GB"/>
-        </w:rPr>
-      </w:pPr>
-      <w:r>
-        <w:rPr>
-          <w:rFonts w:ascii="Roboto" w:hAnsi="Roboto"/>
-          <w:sz w:val="28"/>
-          <w:szCs w:val="28"/>
-          <w:lang w:val="en-GB"/>
-        </w:rPr>
-        <w:t>Time Limit: 3 minutes</w:t>
-      </w:r>
-    </w:p>
-    <w:p>
-      <w:pPr>
-        <w:pStyle w:val="NoSpacing"/>
-        <w:numPr>
-          <w:ilvl w:val="1"/>
-          <w:numId w:val="1"/>
-        </w:numPr>
-        <w:suppressAutoHyphens w:val="0"/>
-        <w:spacing w:line="312" w:lineRule="auto"/>
-        <w:rPr>
-          <w:rFonts w:ascii="Roboto" w:hAnsi="Roboto"/>
-          <w:sz w:val="28"/>
-          <w:szCs w:val="28"/>
-          <w:lang w:val="en-GB"/>
-        </w:rPr>
-      </w:pPr>
-      <w:r>
-        <w:rPr>
-          <w:rFonts w:ascii="Roboto" w:hAnsi="Roboto"/>
-          <w:sz w:val="28"/>
-          <w:szCs w:val="28"/>
+          <w:sz w:val="26"/>
+          <w:szCs w:val="26"/>
+          <w:lang w:val="en-GB"/>
+        </w:rPr>
+      </w:pPr>
+      <w:r>
+        <w:rPr>
+          <w:rFonts w:ascii="Roboto" w:hAnsi="Roboto"/>
+          <w:sz w:val="26"/>
+          <w:szCs w:val="26"/>
           <w:lang w:val="en-GB"/>
         </w:rPr>
         <w:t>In case of daihyo-sen, match will be determined by ippon-shobu</w:t>
@@ -289,16 +933,16 @@
         <w:spacing w:line="312" w:lineRule="auto"/>
         <w:rPr>
           <w:rFonts w:ascii="Roboto" w:hAnsi="Roboto"/>
-          <w:sz w:val="28"/>
-          <w:szCs w:val="28"/>
-          <w:lang w:val="en-GB"/>
-        </w:rPr>
-      </w:pPr>
-      <w:r>
-        <w:rPr>
-          <w:rFonts w:ascii="Roboto" w:hAnsi="Roboto"/>
-          <w:sz w:val="28"/>
-          <w:szCs w:val="28"/>
+          <w:sz w:val="26"/>
+          <w:szCs w:val="26"/>
+          <w:lang w:val="en-GB"/>
+        </w:rPr>
+      </w:pPr>
+      <w:r>
+        <w:rPr>
+          <w:rFonts w:ascii="Roboto" w:hAnsi="Roboto"/>
+          <w:sz w:val="26"/>
+          <w:szCs w:val="26"/>
           <w:lang w:val="en-GB"/>
         </w:rPr>
         <w:t>Tsuki is valid only for 16-18 year old age group in the Individual and Boys Team (Fuku</w:t>
@@ -306,8 +950,8 @@
       <w:r>
         <w:rPr>
           <w:rFonts w:ascii="Roboto" w:hAnsi="Roboto"/>
-          <w:sz w:val="28"/>
-          <w:szCs w:val="28"/>
+          <w:sz w:val="26"/>
+          <w:szCs w:val="26"/>
           <w:lang w:val="en-GB"/>
         </w:rPr>
         <w:t xml:space="preserve">sho and Taisho) Championships. </w:t>
@@ -315,8 +959,8 @@
       <w:r>
         <w:rPr>
           <w:rFonts w:ascii="Roboto" w:hAnsi="Roboto"/>
-          <w:sz w:val="28"/>
-          <w:szCs w:val="28"/>
+          <w:sz w:val="26"/>
+          <w:szCs w:val="26"/>
           <w:lang w:val="en-GB"/>
         </w:rPr>
         <w:t>Jodan and Nito will only be allowed in the 16-18 year old age group for Boys Individual and Boys Team (Fukusho and Taisho) Championships.</w:t>
@@ -333,16 +977,16 @@
         <w:spacing w:line="312" w:lineRule="auto"/>
         <w:rPr>
           <w:rFonts w:ascii="Roboto" w:hAnsi="Roboto"/>
-          <w:sz w:val="28"/>
-          <w:szCs w:val="28"/>
-          <w:lang w:val="en-GB"/>
-        </w:rPr>
-      </w:pPr>
-      <w:r>
-        <w:rPr>
-          <w:rFonts w:ascii="Roboto" w:hAnsi="Roboto"/>
-          <w:sz w:val="28"/>
-          <w:szCs w:val="28"/>
+          <w:sz w:val="26"/>
+          <w:szCs w:val="26"/>
+          <w:lang w:val="en-GB"/>
+        </w:rPr>
+      </w:pPr>
+      <w:r>
+        <w:rPr>
+          <w:rFonts w:ascii="Roboto" w:hAnsi="Roboto"/>
+          <w:sz w:val="26"/>
+          <w:szCs w:val="26"/>
           <w:lang w:val="en-GB"/>
         </w:rPr>
         <w:t>Taikai format (round robin, tournament brackets, etc</w:t>
@@ -350,8 +994,8 @@
       <w:r>
         <w:rPr>
           <w:rFonts w:ascii="Roboto" w:hAnsi="Roboto"/>
-          <w:sz w:val="28"/>
-          <w:szCs w:val="28"/>
+          <w:sz w:val="26"/>
+          <w:szCs w:val="26"/>
           <w:lang w:val="en-GB"/>
         </w:rPr>
         <w:t>.</w:t>
@@ -359,8 +1003,8 @@
       <w:r>
         <w:rPr>
           <w:rFonts w:ascii="Roboto" w:hAnsi="Roboto"/>
-          <w:sz w:val="28"/>
-          <w:szCs w:val="28"/>
+          <w:sz w:val="26"/>
+          <w:szCs w:val="26"/>
           <w:lang w:val="en-GB"/>
         </w:rPr>
         <w:t>) will mirror the format of the 2015 U.S. Junior Open Championships – further details regarding the Individual and Team Championships will be announced at a later date depending on the number of participants</w:t>
@@ -377,16 +1021,16 @@
         <w:spacing w:line="312" w:lineRule="auto"/>
         <w:rPr>
           <w:rFonts w:ascii="Roboto" w:hAnsi="Roboto"/>
-          <w:sz w:val="28"/>
-          <w:szCs w:val="28"/>
-          <w:lang w:val="en-GB"/>
-        </w:rPr>
-      </w:pPr>
-      <w:r>
-        <w:rPr>
-          <w:rFonts w:ascii="Roboto" w:hAnsi="Roboto"/>
-          <w:sz w:val="28"/>
-          <w:szCs w:val="28"/>
+          <w:sz w:val="26"/>
+          <w:szCs w:val="26"/>
+          <w:lang w:val="en-GB"/>
+        </w:rPr>
+      </w:pPr>
+      <w:r>
+        <w:rPr>
+          <w:rFonts w:ascii="Roboto" w:hAnsi="Roboto"/>
+          <w:sz w:val="26"/>
+          <w:szCs w:val="26"/>
           <w:lang w:val="en-GB"/>
         </w:rPr>
         <w:t>All other rules will comply with standard rules and regulations set forth by the Federation of International Kendo (FIK)</w:t>
@@ -394,29 +1038,26 @@
       <w:r>
         <w:rPr>
           <w:rFonts w:ascii="Roboto" w:hAnsi="Roboto"/>
-          <w:sz w:val="28"/>
-          <w:szCs w:val="28"/>
+          <w:sz w:val="26"/>
+          <w:szCs w:val="26"/>
           <w:lang w:val="en-GB"/>
         </w:rPr>
         <w:t>.</w:t>
       </w:r>
-      <w:bookmarkStart w:id="0" w:name="_GoBack"/>
-      <w:bookmarkEnd w:id="0"/>
     </w:p>
     <w:sectPr>
       <w:pgSz w:w="12240" w:h="15840"/>
-      <w:pgMar w:top="1080" w:right="1080" w:bottom="1080" w:left="1080" w:header="720" w:footer="720" w:gutter="0"/>
+      <w:pgMar w:top="360" w:right="360" w:bottom="806" w:left="360" w:header="720" w:footer="720" w:gutter="0"/>
       <w:cols w:space="720"/>
       <w:docGrid w:linePitch="360"/>
-      <w:printerSettings r:id="rId5"/>
     </w:sectPr>
   </w:body>
 </w:document>
 </file>
 
 <file path=word/numbering.xml><?xml version="1.0" encoding="utf-8"?>
-<w:numbering xmlns:wpc="http://schemas.microsoft.com/office/word/2010/wordprocessingCanvas" xmlns:mo="http://schemas.microsoft.com/office/mac/office/2008/main" xmlns:mc="http://schemas.openxmlformats.org/markup-compatibility/2006" xmlns:mv="urn:schemas-microsoft-com:mac:vml" xmlns:o="urn:schemas-microsoft-com:office:office" xmlns:r="http://schemas.openxmlformats.org/officeDocument/2006/relationships" xmlns:m="http://schemas.openxmlformats.org/officeDocument/2006/math" xmlns:v="urn:schemas-microsoft-com:vml" xmlns:wp14="http://schemas.microsoft.com/office/word/2010/wordprocessingDrawing" xmlns:wp="http://schemas.openxmlformats.org/drawingml/2006/wordprocessingDrawing" xmlns:w10="urn:schemas-microsoft-com:office:word" xmlns:w="http://schemas.openxmlformats.org/wordprocessingml/2006/main" xmlns:w14="http://schemas.microsoft.com/office/word/2010/wordml" xmlns:w15="http://schemas.microsoft.com/office/word/2012/wordml" xmlns:wpg="http://schemas.microsoft.com/office/word/2010/wordprocessingGroup" xmlns:wpi="http://schemas.microsoft.com/office/word/2010/wordprocessingInk" xmlns:wne="http://schemas.microsoft.com/office/word/2006/wordml" xmlns:wps="http://schemas.microsoft.com/office/word/2010/wordprocessingShape" mc:Ignorable="w14 w15 wp14">
-  <w:abstractNum w:abstractNumId="0">
+<w:numbering xmlns:wpc="http://schemas.microsoft.com/office/word/2010/wordprocessingCanvas" xmlns:cx="http://schemas.microsoft.com/office/drawing/2014/chartex" xmlns:cx1="http://schemas.microsoft.com/office/drawing/2015/9/8/chartex" xmlns:cx2="http://schemas.microsoft.com/office/drawing/2015/10/21/chartex" xmlns:cx3="http://schemas.microsoft.com/office/drawing/2016/5/9/chartex" xmlns:cx4="http://schemas.microsoft.com/office/drawing/2016/5/10/chartex" xmlns:cx5="http://schemas.microsoft.com/office/drawing/2016/5/11/chartex" xmlns:cx6="http://schemas.microsoft.com/office/drawing/2016/5/12/chartex" xmlns:cx7="http://schemas.microsoft.com/office/drawing/2016/5/13/chartex" xmlns:cx8="http://schemas.microsoft.com/office/drawing/2016/5/14/chartex" xmlns:mc="http://schemas.openxmlformats.org/markup-compatibility/2006" xmlns:aink="http://schemas.microsoft.com/office/drawing/2016/ink" xmlns:am3d="http://schemas.microsoft.com/office/drawing/2017/model3d" xmlns:o="urn:schemas-microsoft-com:office:office" xmlns:r="http://schemas.openxmlformats.org/officeDocument/2006/relationships" xmlns:m="http://schemas.openxmlformats.org/officeDocument/2006/math" xmlns:v="urn:schemas-microsoft-com:vml" xmlns:wp14="http://schemas.microsoft.com/office/word/2010/wordprocessingDrawing" xmlns:wp="http://schemas.openxmlformats.org/drawingml/2006/wordprocessingDrawing" xmlns:w10="urn:schemas-microsoft-com:office:word" xmlns:w="http://schemas.openxmlformats.org/wordprocessingml/2006/main" xmlns:w14="http://schemas.microsoft.com/office/word/2010/wordml" xmlns:w15="http://schemas.microsoft.com/office/word/2012/wordml" xmlns:w16cid="http://schemas.microsoft.com/office/word/2016/wordml/cid" xmlns:w16se="http://schemas.microsoft.com/office/word/2015/wordml/symex" xmlns:wpg="http://schemas.microsoft.com/office/word/2010/wordprocessingGroup" xmlns:wpi="http://schemas.microsoft.com/office/word/2010/wordprocessingInk" xmlns:wne="http://schemas.microsoft.com/office/word/2006/wordml" xmlns:wps="http://schemas.microsoft.com/office/word/2010/wordprocessingShape" mc:Ignorable="w14 w15 w16se w16cid wp14">
+  <w:abstractNum w:abstractNumId="0" w15:restartNumberingAfterBreak="0">
     <w:nsid w:val="2C644237"/>
     <w:multiLevelType w:val="hybridMultilevel"/>
     <w:tmpl w:val="E1761292"/>
@@ -556,7 +1197,7 @@
       </w:rPr>
     </w:lvl>
   </w:abstractNum>
-  <w:abstractNum w:abstractNumId="1">
+  <w:abstractNum w:abstractNumId="1" w15:restartNumberingAfterBreak="0">
     <w:nsid w:val="347B164C"/>
     <w:multiLevelType w:val="hybridMultilevel"/>
     <w:tmpl w:val="07468688"/>
@@ -696,7 +1337,7 @@
       </w:rPr>
     </w:lvl>
   </w:abstractNum>
-  <w:abstractNum w:abstractNumId="2">
+  <w:abstractNum w:abstractNumId="2" w15:restartNumberingAfterBreak="0">
     <w:nsid w:val="66CC63EC"/>
     <w:multiLevelType w:val="hybridMultilevel"/>
     <w:tmpl w:val="5942BAF8"/>
@@ -822,7 +1463,7 @@
 </file>
 
 <file path=word/styles.xml><?xml version="1.0" encoding="utf-8"?>
-<w:styles xmlns:mc="http://schemas.openxmlformats.org/markup-compatibility/2006" xmlns:r="http://schemas.openxmlformats.org/officeDocument/2006/relationships" xmlns:w="http://schemas.openxmlformats.org/wordprocessingml/2006/main" xmlns:w14="http://schemas.microsoft.com/office/word/2010/wordml" xmlns:w15="http://schemas.microsoft.com/office/word/2012/wordml" mc:Ignorable="w14 w15">
+<w:styles xmlns:mc="http://schemas.openxmlformats.org/markup-compatibility/2006" xmlns:r="http://schemas.openxmlformats.org/officeDocument/2006/relationships" xmlns:w="http://schemas.openxmlformats.org/wordprocessingml/2006/main" xmlns:w14="http://schemas.microsoft.com/office/word/2010/wordml" xmlns:w15="http://schemas.microsoft.com/office/word/2012/wordml" xmlns:w16cid="http://schemas.microsoft.com/office/word/2016/wordml/cid" xmlns:w16se="http://schemas.microsoft.com/office/word/2015/wordml/symex" mc:Ignorable="w14 w15 w16se w16cid">
   <w:docDefaults>
     <w:rPrDefault>
       <w:rPr>
@@ -838,7 +1479,7 @@
       </w:pPr>
     </w:pPrDefault>
   </w:docDefaults>
-  <w:latentStyles w:defLockedState="0" w:defUIPriority="99" w:defSemiHidden="0" w:defUnhideWhenUsed="0" w:defQFormat="0" w:count="382">
+  <w:latentStyles w:defLockedState="0" w:defUIPriority="99" w:defSemiHidden="0" w:defUnhideWhenUsed="0" w:defQFormat="0" w:count="376">
     <w:lsdException w:name="Normal" w:uiPriority="0" w:qFormat="1"/>
     <w:lsdException w:name="heading 1" w:uiPriority="9" w:qFormat="1"/>
     <w:lsdException w:name="heading 2" w:semiHidden="1" w:uiPriority="9" w:unhideWhenUsed="1" w:qFormat="1"/>
@@ -995,15 +1636,6 @@
     <w:lsdException w:name="Balloon Text" w:semiHidden="1" w:unhideWhenUsed="1"/>
     <w:lsdException w:name="Table Grid" w:uiPriority="59"/>
     <w:lsdException w:name="Table Theme" w:semiHidden="1" w:unhideWhenUsed="1"/>
-    <w:lsdException w:name="Note Level 1" w:semiHidden="1" w:unhideWhenUsed="1"/>
-    <w:lsdException w:name="Note Level 2" w:semiHidden="1" w:unhideWhenUsed="1"/>
-    <w:lsdException w:name="Note Level 3" w:semiHidden="1" w:unhideWhenUsed="1"/>
-    <w:lsdException w:name="Note Level 4" w:semiHidden="1" w:unhideWhenUsed="1"/>
-    <w:lsdException w:name="Note Level 5" w:semiHidden="1" w:unhideWhenUsed="1"/>
-    <w:lsdException w:name="Note Level 6" w:semiHidden="1" w:unhideWhenUsed="1"/>
-    <w:lsdException w:name="Note Level 7" w:semiHidden="1" w:unhideWhenUsed="1"/>
-    <w:lsdException w:name="Note Level 8" w:semiHidden="1" w:unhideWhenUsed="1"/>
-    <w:lsdException w:name="Note Level 9" w:semiHidden="1" w:unhideWhenUsed="1"/>
     <w:lsdException w:name="Placeholder Text" w:semiHidden="1"/>
     <w:lsdException w:name="No Spacing" w:uiPriority="0" w:qFormat="1"/>
     <w:lsdException w:name="Light Shading" w:uiPriority="60"/>

</xml_diff>

<commit_message>
Update Shiai Rules docx / pdf
</commit_message>
<xml_diff>
--- a/assets/Shiai Rules.docx
+++ b/assets/Shiai Rules.docx
@@ -1,6 +1,6 @@
 
 <file path=word/document.xml><?xml version="1.0" encoding="utf-8"?>
-<w:document xmlns:wpc="http://schemas.microsoft.com/office/word/2010/wordprocessingCanvas" xmlns:cx="http://schemas.microsoft.com/office/drawing/2014/chartex" xmlns:cx1="http://schemas.microsoft.com/office/drawing/2015/9/8/chartex" xmlns:cx2="http://schemas.microsoft.com/office/drawing/2015/10/21/chartex" xmlns:cx3="http://schemas.microsoft.com/office/drawing/2016/5/9/chartex" xmlns:cx4="http://schemas.microsoft.com/office/drawing/2016/5/10/chartex" xmlns:cx5="http://schemas.microsoft.com/office/drawing/2016/5/11/chartex" xmlns:cx6="http://schemas.microsoft.com/office/drawing/2016/5/12/chartex" xmlns:cx7="http://schemas.microsoft.com/office/drawing/2016/5/13/chartex" xmlns:cx8="http://schemas.microsoft.com/office/drawing/2016/5/14/chartex" xmlns:mc="http://schemas.openxmlformats.org/markup-compatibility/2006" xmlns:aink="http://schemas.microsoft.com/office/drawing/2016/ink" xmlns:am3d="http://schemas.microsoft.com/office/drawing/2017/model3d" xmlns:o="urn:schemas-microsoft-com:office:office" xmlns:r="http://schemas.openxmlformats.org/officeDocument/2006/relationships" xmlns:m="http://schemas.openxmlformats.org/officeDocument/2006/math" xmlns:v="urn:schemas-microsoft-com:vml" xmlns:wp14="http://schemas.microsoft.com/office/word/2010/wordprocessingDrawing" xmlns:wp="http://schemas.openxmlformats.org/drawingml/2006/wordprocessingDrawing" xmlns:w10="urn:schemas-microsoft-com:office:word" xmlns:w="http://schemas.openxmlformats.org/wordprocessingml/2006/main" xmlns:w14="http://schemas.microsoft.com/office/word/2010/wordml" xmlns:w15="http://schemas.microsoft.com/office/word/2012/wordml" xmlns:w16cid="http://schemas.microsoft.com/office/word/2016/wordml/cid" xmlns:w16se="http://schemas.microsoft.com/office/word/2015/wordml/symex" xmlns:wpg="http://schemas.microsoft.com/office/word/2010/wordprocessingGroup" xmlns:wpi="http://schemas.microsoft.com/office/word/2010/wordprocessingInk" xmlns:wne="http://schemas.microsoft.com/office/word/2006/wordml" xmlns:wps="http://schemas.microsoft.com/office/word/2010/wordprocessingShape" mc:Ignorable="w14 w15 w16se w16cid wp14">
+<w:document xmlns:wpc="http://schemas.microsoft.com/office/word/2010/wordprocessingCanvas" xmlns:mo="http://schemas.microsoft.com/office/mac/office/2008/main" xmlns:mc="http://schemas.openxmlformats.org/markup-compatibility/2006" xmlns:mv="urn:schemas-microsoft-com:mac:vml" xmlns:o="urn:schemas-microsoft-com:office:office" xmlns:r="http://schemas.openxmlformats.org/officeDocument/2006/relationships" xmlns:m="http://schemas.openxmlformats.org/officeDocument/2006/math" xmlns:v="urn:schemas-microsoft-com:vml" xmlns:wp14="http://schemas.microsoft.com/office/word/2010/wordprocessingDrawing" xmlns:wp="http://schemas.openxmlformats.org/drawingml/2006/wordprocessingDrawing" xmlns:w10="urn:schemas-microsoft-com:office:word" xmlns:w="http://schemas.openxmlformats.org/wordprocessingml/2006/main" xmlns:w14="http://schemas.microsoft.com/office/word/2010/wordml" xmlns:w15="http://schemas.microsoft.com/office/word/2012/wordml" xmlns:wpg="http://schemas.microsoft.com/office/word/2010/wordprocessingGroup" xmlns:wpi="http://schemas.microsoft.com/office/word/2010/wordprocessingInk" xmlns:wne="http://schemas.microsoft.com/office/word/2006/wordml" xmlns:wps="http://schemas.microsoft.com/office/word/2010/wordprocessingShape" mc:Ignorable="w14 w15 wp14">
   <w:body>
     <w:p>
       <w:pPr>
@@ -12,6 +12,17 @@
           <w:szCs w:val="32"/>
         </w:rPr>
       </w:pPr>
+      <w:r>
+        <w:rPr>
+          <w:rFonts w:ascii="Roboto" w:hAnsi="Roboto"/>
+          <w:b/>
+          <w:sz w:val="32"/>
+          <w:szCs w:val="32"/>
+        </w:rPr>
+        <w:t xml:space="preserve">AUSKF Jr. Open Nationals - </w:t>
+      </w:r>
+      <w:bookmarkStart w:id="0" w:name="_GoBack"/>
+      <w:bookmarkEnd w:id="0"/>
       <w:r>
         <w:rPr>
           <w:rFonts w:ascii="Roboto" w:hAnsi="Roboto"/>
@@ -141,18 +152,7 @@
           <w:szCs w:val="26"/>
           <w:lang w:val="en-GB"/>
         </w:rPr>
-        <w:t>In the tournament, time limits are as follo</w:t>
-      </w:r>
-      <w:bookmarkStart w:id="0" w:name="_GoBack"/>
-      <w:bookmarkEnd w:id="0"/>
-      <w:r>
-        <w:rPr>
-          <w:rFonts w:ascii="Roboto" w:hAnsi="Roboto"/>
-          <w:sz w:val="26"/>
-          <w:szCs w:val="26"/>
-          <w:lang w:val="en-GB"/>
-        </w:rPr>
-        <w:t>ws:</w:t>
+        <w:t>In the tournament, time limits are as follows:</w:t>
       </w:r>
     </w:p>
     <w:p>
@@ -222,16 +222,7 @@
           <w:szCs w:val="26"/>
           <w:lang w:val="en-GB"/>
         </w:rPr>
-        <w:t>10-11</w:t>
-      </w:r>
-      <w:r>
-        <w:rPr>
-          <w:rFonts w:ascii="Roboto" w:hAnsi="Roboto"/>
-          <w:sz w:val="26"/>
-          <w:szCs w:val="26"/>
-          <w:lang w:val="en-GB"/>
-        </w:rPr>
-        <w:t xml:space="preserve"> years old– 2 minute</w:t>
+        <w:t>10-11 years old– 2 minute</w:t>
       </w:r>
       <w:r>
         <w:rPr>
@@ -275,16 +266,7 @@
           <w:szCs w:val="26"/>
           <w:lang w:val="en-GB"/>
         </w:rPr>
-        <w:t xml:space="preserve">13 years old and under Girls </w:t>
-      </w:r>
-      <w:r>
-        <w:rPr>
-          <w:rFonts w:ascii="Roboto" w:hAnsi="Roboto"/>
-          <w:sz w:val="26"/>
-          <w:szCs w:val="26"/>
-          <w:lang w:val="en-GB"/>
-        </w:rPr>
-        <w:t>– 2 minute</w:t>
+        <w:t>13 years old and under Girls – 2 minute</w:t>
       </w:r>
       <w:r>
         <w:rPr>
@@ -328,34 +310,7 @@
           <w:szCs w:val="26"/>
           <w:lang w:val="en-GB"/>
         </w:rPr>
-        <w:t>12-13</w:t>
-      </w:r>
-      <w:r>
-        <w:rPr>
-          <w:rFonts w:ascii="Roboto" w:hAnsi="Roboto"/>
-          <w:sz w:val="26"/>
-          <w:szCs w:val="26"/>
-          <w:lang w:val="en-GB"/>
-        </w:rPr>
-        <w:t xml:space="preserve"> years old– </w:t>
-      </w:r>
-      <w:r>
-        <w:rPr>
-          <w:rFonts w:ascii="Roboto" w:hAnsi="Roboto"/>
-          <w:sz w:val="26"/>
-          <w:szCs w:val="26"/>
-          <w:lang w:val="en-GB"/>
-        </w:rPr>
-        <w:t>3</w:t>
-      </w:r>
-      <w:r>
-        <w:rPr>
-          <w:rFonts w:ascii="Roboto" w:hAnsi="Roboto"/>
-          <w:sz w:val="26"/>
-          <w:szCs w:val="26"/>
-          <w:lang w:val="en-GB"/>
-        </w:rPr>
-        <w:t xml:space="preserve"> minute</w:t>
+        <w:t>12-13 years old– 3 minute</w:t>
       </w:r>
       <w:r>
         <w:rPr>
@@ -399,52 +354,7 @@
           <w:szCs w:val="26"/>
           <w:lang w:val="en-GB"/>
         </w:rPr>
-        <w:t>14</w:t>
-      </w:r>
-      <w:r>
-        <w:rPr>
-          <w:rFonts w:ascii="Roboto" w:hAnsi="Roboto"/>
-          <w:sz w:val="26"/>
-          <w:szCs w:val="26"/>
-          <w:lang w:val="en-GB"/>
-        </w:rPr>
-        <w:t>-1</w:t>
-      </w:r>
-      <w:r>
-        <w:rPr>
-          <w:rFonts w:ascii="Roboto" w:hAnsi="Roboto"/>
-          <w:sz w:val="26"/>
-          <w:szCs w:val="26"/>
-          <w:lang w:val="en-GB"/>
-        </w:rPr>
-        <w:t>5</w:t>
-      </w:r>
-      <w:r>
-        <w:rPr>
-          <w:rFonts w:ascii="Roboto" w:hAnsi="Roboto"/>
-          <w:sz w:val="26"/>
-          <w:szCs w:val="26"/>
-          <w:lang w:val="en-GB"/>
-        </w:rPr>
-        <w:t xml:space="preserve"> years old– </w:t>
-      </w:r>
-      <w:r>
-        <w:rPr>
-          <w:rFonts w:ascii="Roboto" w:hAnsi="Roboto"/>
-          <w:sz w:val="26"/>
-          <w:szCs w:val="26"/>
-          <w:lang w:val="en-GB"/>
-        </w:rPr>
-        <w:t>3</w:t>
-      </w:r>
-      <w:r>
-        <w:rPr>
-          <w:rFonts w:ascii="Roboto" w:hAnsi="Roboto"/>
-          <w:sz w:val="26"/>
-          <w:szCs w:val="26"/>
-          <w:lang w:val="en-GB"/>
-        </w:rPr>
-        <w:t xml:space="preserve"> minute</w:t>
+        <w:t>14-15 years old– 3 minute</w:t>
       </w:r>
       <w:r>
         <w:rPr>
@@ -488,43 +398,7 @@
           <w:szCs w:val="26"/>
           <w:lang w:val="en-GB"/>
         </w:rPr>
-        <w:t>1</w:t>
-      </w:r>
-      <w:r>
-        <w:rPr>
-          <w:rFonts w:ascii="Roboto" w:hAnsi="Roboto"/>
-          <w:sz w:val="26"/>
-          <w:szCs w:val="26"/>
-          <w:lang w:val="en-GB"/>
-        </w:rPr>
-        <w:t>6</w:t>
-      </w:r>
-      <w:r>
-        <w:rPr>
-          <w:rFonts w:ascii="Roboto" w:hAnsi="Roboto"/>
-          <w:sz w:val="26"/>
-          <w:szCs w:val="26"/>
-          <w:lang w:val="en-GB"/>
-        </w:rPr>
-        <w:t>-1</w:t>
-      </w:r>
-      <w:r>
-        <w:rPr>
-          <w:rFonts w:ascii="Roboto" w:hAnsi="Roboto"/>
-          <w:sz w:val="26"/>
-          <w:szCs w:val="26"/>
-          <w:lang w:val="en-GB"/>
-        </w:rPr>
-        <w:t>8</w:t>
-      </w:r>
-      <w:r>
-        <w:rPr>
-          <w:rFonts w:ascii="Roboto" w:hAnsi="Roboto"/>
-          <w:sz w:val="26"/>
-          <w:szCs w:val="26"/>
-          <w:lang w:val="en-GB"/>
-        </w:rPr>
-        <w:t xml:space="preserve"> years old– 3 minute</w:t>
+        <w:t>16-18 years old– 3 minute</w:t>
       </w:r>
       <w:r>
         <w:rPr>
@@ -568,43 +442,7 @@
           <w:szCs w:val="26"/>
           <w:lang w:val="en-GB"/>
         </w:rPr>
-        <w:t>14-</w:t>
-      </w:r>
-      <w:r>
-        <w:rPr>
-          <w:rFonts w:ascii="Roboto" w:hAnsi="Roboto"/>
-          <w:sz w:val="26"/>
-          <w:szCs w:val="26"/>
-          <w:lang w:val="en-GB"/>
-        </w:rPr>
-        <w:t xml:space="preserve">18 </w:t>
-      </w:r>
-      <w:r>
-        <w:rPr>
-          <w:rFonts w:ascii="Roboto" w:hAnsi="Roboto"/>
-          <w:sz w:val="26"/>
-          <w:szCs w:val="26"/>
-          <w:lang w:val="en-GB"/>
-        </w:rPr>
-        <w:t>years old</w:t>
-      </w:r>
-      <w:r>
-        <w:rPr>
-          <w:rFonts w:ascii="Roboto" w:hAnsi="Roboto"/>
-          <w:sz w:val="26"/>
-          <w:szCs w:val="26"/>
-          <w:lang w:val="en-GB"/>
-        </w:rPr>
-        <w:t xml:space="preserve"> Girls</w:t>
-      </w:r>
-      <w:r>
-        <w:rPr>
-          <w:rFonts w:ascii="Roboto" w:hAnsi="Roboto"/>
-          <w:sz w:val="26"/>
-          <w:szCs w:val="26"/>
-          <w:lang w:val="en-GB"/>
-        </w:rPr>
-        <w:t>– 3 minute</w:t>
+        <w:t>14-18 years old Girls– 3 minute</w:t>
       </w:r>
       <w:r>
         <w:rPr>
@@ -753,27 +591,7 @@
           <w:szCs w:val="26"/>
           <w:lang w:val="en-GB"/>
         </w:rPr>
-        <w:t xml:space="preserve">Time limit is </w:t>
-      </w:r>
-      <w:r>
-        <w:rPr>
-          <w:rFonts w:ascii="Roboto" w:hAnsi="Roboto"/>
-          <w:b/>
-          <w:sz w:val="26"/>
-          <w:szCs w:val="26"/>
-          <w:lang w:val="en-GB"/>
-        </w:rPr>
-        <w:t>3</w:t>
-      </w:r>
-      <w:r>
-        <w:rPr>
-          <w:rFonts w:ascii="Roboto" w:hAnsi="Roboto"/>
-          <w:b/>
-          <w:sz w:val="26"/>
-          <w:szCs w:val="26"/>
-          <w:lang w:val="en-GB"/>
-        </w:rPr>
-        <w:t xml:space="preserve"> minutes with no encho.</w:t>
+        <w:t>Time limit is 3 minutes with no encho.</w:t>
       </w:r>
     </w:p>
     <w:p>
@@ -818,37 +636,7 @@
           <w:szCs w:val="26"/>
           <w:lang w:val="en-GB"/>
         </w:rPr>
-        <w:t xml:space="preserve"> </w:t>
-      </w:r>
-      <w:r>
-        <w:rPr>
-          <w:rFonts w:ascii="Roboto" w:hAnsi="Roboto"/>
-          <w:b/>
-          <w:sz w:val="26"/>
-          <w:szCs w:val="26"/>
-          <w:lang w:val="en-GB"/>
-        </w:rPr>
-        <w:t xml:space="preserve">Time limit is </w:t>
-      </w:r>
-      <w:r>
-        <w:rPr>
-          <w:rFonts w:ascii="Roboto" w:hAnsi="Roboto"/>
-          <w:b/>
-          <w:sz w:val="26"/>
-          <w:szCs w:val="26"/>
-          <w:lang w:val="en-GB"/>
-        </w:rPr>
-        <w:t>2</w:t>
-      </w:r>
-      <w:r>
-        <w:rPr>
-          <w:rFonts w:ascii="Roboto" w:hAnsi="Roboto"/>
-          <w:b/>
-          <w:sz w:val="26"/>
-          <w:szCs w:val="26"/>
-          <w:lang w:val="en-GB"/>
-        </w:rPr>
-        <w:t xml:space="preserve"> minutes with no encho.</w:t>
+        <w:t xml:space="preserve"> Time limit is 2 minutes with no encho.</w:t>
       </w:r>
     </w:p>
     <w:p>
@@ -1007,7 +795,25 @@
           <w:szCs w:val="26"/>
           <w:lang w:val="en-GB"/>
         </w:rPr>
-        <w:t>) will mirror the format of the 2015 U.S. Junior Open Championships – further details regarding the Individual and Team Championships will be announced at a later date depending on the number of participants</w:t>
+        <w:t xml:space="preserve">) will mirror the format of the </w:t>
+      </w:r>
+      <w:r>
+        <w:rPr>
+          <w:rFonts w:ascii="Roboto" w:hAnsi="Roboto"/>
+          <w:sz w:val="26"/>
+          <w:szCs w:val="26"/>
+          <w:lang w:val="en-GB"/>
+        </w:rPr>
+        <w:t>2019</w:t>
+      </w:r>
+      <w:r>
+        <w:rPr>
+          <w:rFonts w:ascii="Roboto" w:hAnsi="Roboto"/>
+          <w:sz w:val="26"/>
+          <w:szCs w:val="26"/>
+          <w:lang w:val="en-GB"/>
+        </w:rPr>
+        <w:t xml:space="preserve"> U.S. Junior Open Championships – further details regarding the Individual and Team Championships will be announced at a later date depending on the number of participants</w:t>
       </w:r>
     </w:p>
     <w:p>
@@ -1047,7 +853,7 @@
     </w:p>
     <w:sectPr>
       <w:pgSz w:w="12240" w:h="15840"/>
-      <w:pgMar w:top="360" w:right="360" w:bottom="806" w:left="360" w:header="720" w:footer="720" w:gutter="0"/>
+      <w:pgMar w:top="720" w:right="720" w:bottom="720" w:left="720" w:header="720" w:footer="720" w:gutter="0"/>
       <w:cols w:space="720"/>
       <w:docGrid w:linePitch="360"/>
     </w:sectPr>
@@ -1056,8 +862,8 @@
 </file>
 
 <file path=word/numbering.xml><?xml version="1.0" encoding="utf-8"?>
-<w:numbering xmlns:wpc="http://schemas.microsoft.com/office/word/2010/wordprocessingCanvas" xmlns:cx="http://schemas.microsoft.com/office/drawing/2014/chartex" xmlns:cx1="http://schemas.microsoft.com/office/drawing/2015/9/8/chartex" xmlns:cx2="http://schemas.microsoft.com/office/drawing/2015/10/21/chartex" xmlns:cx3="http://schemas.microsoft.com/office/drawing/2016/5/9/chartex" xmlns:cx4="http://schemas.microsoft.com/office/drawing/2016/5/10/chartex" xmlns:cx5="http://schemas.microsoft.com/office/drawing/2016/5/11/chartex" xmlns:cx6="http://schemas.microsoft.com/office/drawing/2016/5/12/chartex" xmlns:cx7="http://schemas.microsoft.com/office/drawing/2016/5/13/chartex" xmlns:cx8="http://schemas.microsoft.com/office/drawing/2016/5/14/chartex" xmlns:mc="http://schemas.openxmlformats.org/markup-compatibility/2006" xmlns:aink="http://schemas.microsoft.com/office/drawing/2016/ink" xmlns:am3d="http://schemas.microsoft.com/office/drawing/2017/model3d" xmlns:o="urn:schemas-microsoft-com:office:office" xmlns:r="http://schemas.openxmlformats.org/officeDocument/2006/relationships" xmlns:m="http://schemas.openxmlformats.org/officeDocument/2006/math" xmlns:v="urn:schemas-microsoft-com:vml" xmlns:wp14="http://schemas.microsoft.com/office/word/2010/wordprocessingDrawing" xmlns:wp="http://schemas.openxmlformats.org/drawingml/2006/wordprocessingDrawing" xmlns:w10="urn:schemas-microsoft-com:office:word" xmlns:w="http://schemas.openxmlformats.org/wordprocessingml/2006/main" xmlns:w14="http://schemas.microsoft.com/office/word/2010/wordml" xmlns:w15="http://schemas.microsoft.com/office/word/2012/wordml" xmlns:w16cid="http://schemas.microsoft.com/office/word/2016/wordml/cid" xmlns:w16se="http://schemas.microsoft.com/office/word/2015/wordml/symex" xmlns:wpg="http://schemas.microsoft.com/office/word/2010/wordprocessingGroup" xmlns:wpi="http://schemas.microsoft.com/office/word/2010/wordprocessingInk" xmlns:wne="http://schemas.microsoft.com/office/word/2006/wordml" xmlns:wps="http://schemas.microsoft.com/office/word/2010/wordprocessingShape" mc:Ignorable="w14 w15 w16se w16cid wp14">
-  <w:abstractNum w:abstractNumId="0" w15:restartNumberingAfterBreak="0">
+<w:numbering xmlns:wpc="http://schemas.microsoft.com/office/word/2010/wordprocessingCanvas" xmlns:mo="http://schemas.microsoft.com/office/mac/office/2008/main" xmlns:mc="http://schemas.openxmlformats.org/markup-compatibility/2006" xmlns:mv="urn:schemas-microsoft-com:mac:vml" xmlns:o="urn:schemas-microsoft-com:office:office" xmlns:r="http://schemas.openxmlformats.org/officeDocument/2006/relationships" xmlns:m="http://schemas.openxmlformats.org/officeDocument/2006/math" xmlns:v="urn:schemas-microsoft-com:vml" xmlns:wp14="http://schemas.microsoft.com/office/word/2010/wordprocessingDrawing" xmlns:wp="http://schemas.openxmlformats.org/drawingml/2006/wordprocessingDrawing" xmlns:w10="urn:schemas-microsoft-com:office:word" xmlns:w="http://schemas.openxmlformats.org/wordprocessingml/2006/main" xmlns:w14="http://schemas.microsoft.com/office/word/2010/wordml" xmlns:w15="http://schemas.microsoft.com/office/word/2012/wordml" xmlns:wpg="http://schemas.microsoft.com/office/word/2010/wordprocessingGroup" xmlns:wpi="http://schemas.microsoft.com/office/word/2010/wordprocessingInk" xmlns:wne="http://schemas.microsoft.com/office/word/2006/wordml" xmlns:wps="http://schemas.microsoft.com/office/word/2010/wordprocessingShape" mc:Ignorable="w14 w15 wp14">
+  <w:abstractNum w:abstractNumId="0">
     <w:nsid w:val="2C644237"/>
     <w:multiLevelType w:val="hybridMultilevel"/>
     <w:tmpl w:val="E1761292"/>
@@ -1197,7 +1003,7 @@
       </w:rPr>
     </w:lvl>
   </w:abstractNum>
-  <w:abstractNum w:abstractNumId="1" w15:restartNumberingAfterBreak="0">
+  <w:abstractNum w:abstractNumId="1">
     <w:nsid w:val="347B164C"/>
     <w:multiLevelType w:val="hybridMultilevel"/>
     <w:tmpl w:val="07468688"/>
@@ -1337,7 +1143,7 @@
       </w:rPr>
     </w:lvl>
   </w:abstractNum>
-  <w:abstractNum w:abstractNumId="2" w15:restartNumberingAfterBreak="0">
+  <w:abstractNum w:abstractNumId="2">
     <w:nsid w:val="66CC63EC"/>
     <w:multiLevelType w:val="hybridMultilevel"/>
     <w:tmpl w:val="5942BAF8"/>
@@ -1463,7 +1269,7 @@
 </file>
 
 <file path=word/styles.xml><?xml version="1.0" encoding="utf-8"?>
-<w:styles xmlns:mc="http://schemas.openxmlformats.org/markup-compatibility/2006" xmlns:r="http://schemas.openxmlformats.org/officeDocument/2006/relationships" xmlns:w="http://schemas.openxmlformats.org/wordprocessingml/2006/main" xmlns:w14="http://schemas.microsoft.com/office/word/2010/wordml" xmlns:w15="http://schemas.microsoft.com/office/word/2012/wordml" xmlns:w16cid="http://schemas.microsoft.com/office/word/2016/wordml/cid" xmlns:w16se="http://schemas.microsoft.com/office/word/2015/wordml/symex" mc:Ignorable="w14 w15 w16se w16cid">
+<w:styles xmlns:mc="http://schemas.openxmlformats.org/markup-compatibility/2006" xmlns:r="http://schemas.openxmlformats.org/officeDocument/2006/relationships" xmlns:w="http://schemas.openxmlformats.org/wordprocessingml/2006/main" xmlns:w14="http://schemas.microsoft.com/office/word/2010/wordml" xmlns:w15="http://schemas.microsoft.com/office/word/2012/wordml" mc:Ignorable="w14 w15">
   <w:docDefaults>
     <w:rPrDefault>
       <w:rPr>
@@ -1479,7 +1285,7 @@
       </w:pPr>
     </w:pPrDefault>
   </w:docDefaults>
-  <w:latentStyles w:defLockedState="0" w:defUIPriority="99" w:defSemiHidden="0" w:defUnhideWhenUsed="0" w:defQFormat="0" w:count="376">
+  <w:latentStyles w:defLockedState="0" w:defUIPriority="99" w:defSemiHidden="0" w:defUnhideWhenUsed="0" w:defQFormat="0" w:count="380">
     <w:lsdException w:name="Normal" w:uiPriority="0" w:qFormat="1"/>
     <w:lsdException w:name="heading 1" w:uiPriority="9" w:qFormat="1"/>
     <w:lsdException w:name="heading 2" w:semiHidden="1" w:uiPriority="9" w:unhideWhenUsed="1" w:qFormat="1"/>
@@ -1851,8 +1657,6 @@
     <w:lsdException w:name="List Table 5 Dark Accent 6" w:uiPriority="50"/>
     <w:lsdException w:name="List Table 6 Colorful Accent 6" w:uiPriority="51"/>
     <w:lsdException w:name="List Table 7 Colorful Accent 6" w:uiPriority="52"/>
-    <w:lsdException w:name="Mention" w:semiHidden="1" w:unhideWhenUsed="1"/>
-    <w:lsdException w:name="Smart Hyperlink" w:semiHidden="1" w:unhideWhenUsed="1"/>
   </w:latentStyles>
   <w:style w:type="paragraph" w:default="1" w:styleId="Normal">
     <w:name w:val="Normal"/>

</xml_diff>